<commit_message>
Jugabilidad completada, movimiento automatico, diagrama de clases implementado
</commit_message>
<xml_diff>
--- a/doc/TAD - GRAFO.docx
+++ b/doc/TAD - GRAFO.docx
@@ -10,14 +10,12 @@
         <w:tblLook w:val="04A0" w:firstRow="1" w:lastRow="0" w:firstColumn="1" w:lastColumn="0" w:noHBand="0" w:noVBand="1"/>
       </w:tblPr>
       <w:tblGrid>
-        <w:gridCol w:w="4414"/>
-        <w:gridCol w:w="4414"/>
+        <w:gridCol w:w="8828"/>
       </w:tblGrid>
       <w:tr>
         <w:tc>
           <w:tcPr>
             <w:tcW w:w="8828" w:type="dxa"/>
-            <w:gridSpan w:val="2"/>
           </w:tcPr>
           <w:p>
             <w:pPr>
@@ -48,7 +46,6 @@
         <w:tc>
           <w:tcPr>
             <w:tcW w:w="8828" w:type="dxa"/>
-            <w:gridSpan w:val="2"/>
           </w:tcPr>
           <w:p>
             <w:pPr>
@@ -67,7 +64,7 @@
           </w:p>
           <w:p>
             <w:r>
-              <w:t>El grafo G consiste en un conjunto de vértices (V) y un conjunto de aristas (E). Cada arista conecta dos vértices y ambos conjuntos son no vacíos.</w:t>
+              <w:t>El grafo G consiste en un conjunto de vértices (V) y un conjunto de aristas (E). Cada arista conecta dos vértices, y ambos conjuntos (V y E) son no vacíos.</w:t>
             </w:r>
           </w:p>
         </w:tc>
@@ -76,7 +73,6 @@
         <w:tc>
           <w:tcPr>
             <w:tcW w:w="8828" w:type="dxa"/>
-            <w:gridSpan w:val="2"/>
           </w:tcPr>
           <w:p>
             <w:r>
@@ -143,6 +139,7 @@
           </w:p>
           <w:p>
             <w:pPr>
+              <w:spacing w:after="0" w:line="240" w:lineRule="auto"/>
               <w:rPr>
                 <w:b/>
                 <w:bCs/>
@@ -156,11 +153,23 @@
               <w:t>2.</w:t>
             </w:r>
             <w:r>
+              <w:t xml:space="preserve"> </w:t>
+            </w:r>
+            <w:proofErr w:type="spellStart"/>
+            <w:r>
               <w:rPr>
                 <w:b/>
                 <w:bCs/>
               </w:rPr>
-              <w:t>AgregarArista(v1, v2): -&gt; Arista</w:t>
+              <w:t>AgregarArista</w:t>
+            </w:r>
+            <w:proofErr w:type="spellEnd"/>
+            <w:r>
+              <w:rPr>
+                <w:b/>
+                <w:bCs/>
+              </w:rPr>
+              <w:t>(v1, v2, peso): -&gt; Arista</w:t>
             </w:r>
           </w:p>
           <w:p>
@@ -168,8 +177,9 @@
               <w:pStyle w:val="Prrafodelista"/>
               <w:numPr>
                 <w:ilvl w:val="0"/>
-                <w:numId w:val="10"/>
+                <w:numId w:val="25"/>
               </w:numPr>
+              <w:spacing w:after="0" w:line="240" w:lineRule="auto"/>
             </w:pPr>
             <w:r>
               <w:t>Descripción: Crea una arista que conecta dos vértices existentes en el grafo.</w:t>
@@ -180,11 +190,12 @@
               <w:pStyle w:val="Prrafodelista"/>
               <w:numPr>
                 <w:ilvl w:val="0"/>
-                <w:numId w:val="10"/>
+                <w:numId w:val="25"/>
               </w:numPr>
+              <w:spacing w:after="0" w:line="240" w:lineRule="auto"/>
             </w:pPr>
             <w:r>
-              <w:t>Entrada: Dos vértices v1 y v2.</w:t>
+              <w:t>Entrada: Dos vértices v1 y v2, y un peso para la arista.</w:t>
             </w:r>
           </w:p>
           <w:p>
@@ -192,11 +203,12 @@
               <w:pStyle w:val="Prrafodelista"/>
               <w:numPr>
                 <w:ilvl w:val="0"/>
-                <w:numId w:val="10"/>
+                <w:numId w:val="25"/>
               </w:numPr>
+              <w:spacing w:after="0" w:line="240" w:lineRule="auto"/>
             </w:pPr>
             <w:r>
-              <w:t>Salida: Una nueva arista que conecta los vértices v1 y v2.</w:t>
+              <w:t>Salida: Una nueva arista que conecta los vértices v1 y v2 con el peso dado</w:t>
             </w:r>
           </w:p>
           <w:p>
@@ -333,6 +345,7 @@
           </w:p>
           <w:p>
             <w:pPr>
+              <w:spacing w:after="0" w:line="240" w:lineRule="auto"/>
               <w:rPr>
                 <w:b/>
                 <w:bCs/>
@@ -343,14 +356,42 @@
                 <w:b/>
                 <w:bCs/>
               </w:rPr>
-              <w:t>5.</w:t>
-            </w:r>
+              <w:t>5</w:t>
+            </w:r>
+            <w:r>
+              <w:t xml:space="preserve"> </w:t>
+            </w:r>
+            <w:proofErr w:type="spellStart"/>
             <w:r>
               <w:rPr>
                 <w:b/>
                 <w:bCs/>
               </w:rPr>
-              <w:t>ObtenerVértices(): -&gt;Vértices</w:t>
+              <w:t>ObtenerVertices</w:t>
+            </w:r>
+            <w:proofErr w:type="spellEnd"/>
+            <w:r>
+              <w:rPr>
+                <w:b/>
+                <w:bCs/>
+              </w:rPr>
+              <w:t>(): -&gt; List&lt;</w:t>
+            </w:r>
+            <w:proofErr w:type="spellStart"/>
+            <w:r>
+              <w:rPr>
+                <w:b/>
+                <w:bCs/>
+              </w:rPr>
+              <w:t>Vertice</w:t>
+            </w:r>
+            <w:proofErr w:type="spellEnd"/>
+            <w:r>
+              <w:rPr>
+                <w:b/>
+                <w:bCs/>
+              </w:rPr>
+              <w:t>&gt;</w:t>
             </w:r>
           </w:p>
           <w:p>
@@ -358,8 +399,9 @@
               <w:pStyle w:val="Prrafodelista"/>
               <w:numPr>
                 <w:ilvl w:val="0"/>
-                <w:numId w:val="14"/>
+                <w:numId w:val="26"/>
               </w:numPr>
+              <w:spacing w:after="0" w:line="240" w:lineRule="auto"/>
             </w:pPr>
             <w:r>
               <w:t>Descripción: Devuelve el conjunto de vértices presentes en el grafo.</w:t>
@@ -370,8 +412,9 @@
               <w:pStyle w:val="Prrafodelista"/>
               <w:numPr>
                 <w:ilvl w:val="0"/>
-                <w:numId w:val="14"/>
+                <w:numId w:val="26"/>
               </w:numPr>
+              <w:spacing w:after="0" w:line="240" w:lineRule="auto"/>
             </w:pPr>
             <w:r>
               <w:t>Entrada: Ninguna.</w:t>
@@ -382,11 +425,261 @@
               <w:pStyle w:val="Prrafodelista"/>
               <w:numPr>
                 <w:ilvl w:val="0"/>
-                <w:numId w:val="14"/>
+                <w:numId w:val="26"/>
+              </w:numPr>
+              <w:spacing w:after="0" w:line="240" w:lineRule="auto"/>
+            </w:pPr>
+            <w:r>
+              <w:t>Salida: Lista de vértices del grafo.</w:t>
+            </w:r>
+          </w:p>
+          <w:p>
+            <w:pPr>
+              <w:spacing w:after="0" w:line="240" w:lineRule="auto"/>
+              <w:rPr>
+                <w:b/>
+                <w:bCs/>
+              </w:rPr>
+            </w:pPr>
+            <w:r>
+              <w:rPr>
+                <w:b/>
+                <w:bCs/>
+              </w:rPr>
+              <w:t>6.</w:t>
+            </w:r>
+            <w:r>
+              <w:rPr>
+                <w:b/>
+                <w:bCs/>
+              </w:rPr>
+              <w:t>ObtenerAristas(): -&gt; List&lt;Arista&gt;</w:t>
+            </w:r>
+          </w:p>
+          <w:p>
+            <w:pPr>
+              <w:pStyle w:val="Prrafodelista"/>
+              <w:numPr>
+                <w:ilvl w:val="0"/>
+                <w:numId w:val="28"/>
+              </w:numPr>
+              <w:spacing w:after="0" w:line="240" w:lineRule="auto"/>
+            </w:pPr>
+            <w:r>
+              <w:t>Descripción: Devuelve el conjunto de aristas presentes en el grafo.</w:t>
+            </w:r>
+          </w:p>
+          <w:p>
+            <w:pPr>
+              <w:pStyle w:val="Prrafodelista"/>
+              <w:numPr>
+                <w:ilvl w:val="0"/>
+                <w:numId w:val="28"/>
+              </w:numPr>
+              <w:spacing w:after="0" w:line="240" w:lineRule="auto"/>
+            </w:pPr>
+            <w:r>
+              <w:t>Entrada: Ninguna.</w:t>
+            </w:r>
+          </w:p>
+          <w:p>
+            <w:pPr>
+              <w:pStyle w:val="Prrafodelista"/>
+              <w:numPr>
+                <w:ilvl w:val="0"/>
+                <w:numId w:val="28"/>
+              </w:numPr>
+              <w:spacing w:after="0" w:line="240" w:lineRule="auto"/>
+            </w:pPr>
+            <w:r>
+              <w:t>Salida: Lista de aristas del grafo.</w:t>
+            </w:r>
+          </w:p>
+          <w:p>
+            <w:pPr>
+              <w:spacing w:after="0" w:line="240" w:lineRule="auto"/>
+              <w:rPr>
+                <w:b/>
+                <w:bCs/>
+              </w:rPr>
+            </w:pPr>
+            <w:r>
+              <w:rPr>
+                <w:b/>
+                <w:bCs/>
+              </w:rPr>
+              <w:t>7.O</w:t>
+            </w:r>
+            <w:r>
+              <w:rPr>
+                <w:b/>
+                <w:bCs/>
+              </w:rPr>
+              <w:t>btenerAristas(): -&gt; List&lt;Arista&gt;</w:t>
+            </w:r>
+          </w:p>
+          <w:p>
+            <w:pPr>
+              <w:pStyle w:val="Prrafodelista"/>
+              <w:numPr>
+                <w:ilvl w:val="0"/>
+                <w:numId w:val="27"/>
+              </w:numPr>
+              <w:spacing w:after="0" w:line="240" w:lineRule="auto"/>
+            </w:pPr>
+            <w:r>
+              <w:t>Descripción: Devuelve el conjunto de aristas presentes en el grafo.</w:t>
+            </w:r>
+          </w:p>
+          <w:p>
+            <w:pPr>
+              <w:pStyle w:val="Prrafodelista"/>
+              <w:numPr>
+                <w:ilvl w:val="0"/>
+                <w:numId w:val="27"/>
+              </w:numPr>
+              <w:spacing w:after="0" w:line="240" w:lineRule="auto"/>
+            </w:pPr>
+            <w:r>
+              <w:t>Entrada: Ninguna.</w:t>
+            </w:r>
+          </w:p>
+          <w:p>
+            <w:pPr>
+              <w:pStyle w:val="Prrafodelista"/>
+              <w:numPr>
+                <w:ilvl w:val="0"/>
+                <w:numId w:val="27"/>
               </w:numPr>
             </w:pPr>
             <w:r>
-              <w:t>Salida: Conjunto de vértices del grafo.</w:t>
+              <w:t>Salida: Lista de aristas del grafo.</w:t>
+            </w:r>
+          </w:p>
+          <w:p>
+            <w:pPr>
+              <w:spacing w:after="0" w:line="240" w:lineRule="auto"/>
+              <w:rPr>
+                <w:b/>
+                <w:bCs/>
+              </w:rPr>
+            </w:pPr>
+            <w:r>
+              <w:rPr>
+                <w:b/>
+                <w:bCs/>
+              </w:rPr>
+              <w:t>Dijkstra(inicio, fin): -&gt; List&lt;Position&gt;</w:t>
+            </w:r>
+          </w:p>
+          <w:p>
+            <w:pPr>
+              <w:pStyle w:val="Prrafodelista"/>
+              <w:numPr>
+                <w:ilvl w:val="0"/>
+                <w:numId w:val="29"/>
+              </w:numPr>
+              <w:spacing w:after="0" w:line="240" w:lineRule="auto"/>
+            </w:pPr>
+            <w:r>
+              <w:t>Descripción: Encuentra el camino más corto desde el vértice de inicio hasta el vértice de fin utilizando el algoritmo de Dijkstra.</w:t>
+            </w:r>
+          </w:p>
+          <w:p>
+            <w:pPr>
+              <w:pStyle w:val="Prrafodelista"/>
+              <w:numPr>
+                <w:ilvl w:val="0"/>
+                <w:numId w:val="29"/>
+              </w:numPr>
+              <w:spacing w:after="0" w:line="240" w:lineRule="auto"/>
+            </w:pPr>
+            <w:r>
+              <w:t>Entrada: Vértice de inicio y vértice de fin.</w:t>
+            </w:r>
+          </w:p>
+          <w:p>
+            <w:pPr>
+              <w:pStyle w:val="Prrafodelista"/>
+              <w:numPr>
+                <w:ilvl w:val="0"/>
+                <w:numId w:val="29"/>
+              </w:numPr>
+              <w:spacing w:after="0" w:line="240" w:lineRule="auto"/>
+            </w:pPr>
+            <w:r>
+              <w:t>Salida: Lista de posiciones que representan el camino más corto.</w:t>
+            </w:r>
+          </w:p>
+          <w:p>
+            <w:pPr>
+              <w:spacing w:after="0" w:line="240" w:lineRule="auto"/>
+              <w:rPr>
+                <w:b/>
+                <w:bCs/>
+              </w:rPr>
+            </w:pPr>
+            <w:proofErr w:type="spellStart"/>
+            <w:r>
+              <w:rPr>
+                <w:b/>
+                <w:bCs/>
+              </w:rPr>
+              <w:t>FloydWarshall</w:t>
+            </w:r>
+            <w:proofErr w:type="spellEnd"/>
+            <w:r>
+              <w:rPr>
+                <w:b/>
+                <w:bCs/>
+              </w:rPr>
+              <w:t>(inicio, fin): -&gt; List&lt;Position&gt;</w:t>
+            </w:r>
+          </w:p>
+          <w:p>
+            <w:pPr>
+              <w:pStyle w:val="Prrafodelista"/>
+              <w:numPr>
+                <w:ilvl w:val="0"/>
+                <w:numId w:val="30"/>
+              </w:numPr>
+              <w:spacing w:after="0" w:line="240" w:lineRule="auto"/>
+            </w:pPr>
+            <w:r>
+              <w:t>Descripción: Encuentra el camino más corto desde el vértice de inicio hasta el vértice de fin utilizando el algoritmo de Floyd-</w:t>
+            </w:r>
+            <w:proofErr w:type="spellStart"/>
+            <w:r>
+              <w:t>Warshall</w:t>
+            </w:r>
+            <w:proofErr w:type="spellEnd"/>
+            <w:r>
+              <w:t>.</w:t>
+            </w:r>
+          </w:p>
+          <w:p>
+            <w:pPr>
+              <w:pStyle w:val="Prrafodelista"/>
+              <w:numPr>
+                <w:ilvl w:val="0"/>
+                <w:numId w:val="30"/>
+              </w:numPr>
+              <w:spacing w:after="0" w:line="240" w:lineRule="auto"/>
+            </w:pPr>
+            <w:r>
+              <w:t>Entrada: Vértice de inicio y vértice de fin.</w:t>
+            </w:r>
+          </w:p>
+          <w:p>
+            <w:pPr>
+              <w:pStyle w:val="Prrafodelista"/>
+              <w:numPr>
+                <w:ilvl w:val="0"/>
+                <w:numId w:val="30"/>
+              </w:numPr>
+            </w:pPr>
+            <w:r>
+              <w:t>Salida: Lista de posiciones que representan el camino más corto.</w:t>
             </w:r>
           </w:p>
           <w:p>
@@ -396,19 +689,40 @@
                 <w:bCs/>
               </w:rPr>
             </w:pPr>
-            <w:r>
+          </w:p>
+          <w:p>
+            <w:pPr>
+              <w:spacing w:after="0" w:line="240" w:lineRule="auto"/>
               <w:rPr>
                 <w:b/>
                 <w:bCs/>
               </w:rPr>
-              <w:t>6.</w:t>
-            </w:r>
-            <w:r>
+            </w:pPr>
+          </w:p>
+          <w:p>
+            <w:pPr>
+              <w:spacing w:after="0" w:line="240" w:lineRule="auto"/>
               <w:rPr>
                 <w:b/>
                 <w:bCs/>
               </w:rPr>
-              <w:t>ObtenerAristas(): -&gt;Arista</w:t>
+            </w:pPr>
+            <w:proofErr w:type="spellStart"/>
+            <w:r>
+              <w:rPr>
+                <w:b/>
+                <w:bCs/>
+              </w:rPr>
+              <w:lastRenderedPageBreak/>
+              <w:t>ImprimirCamino</w:t>
+            </w:r>
+            <w:proofErr w:type="spellEnd"/>
+            <w:r>
+              <w:rPr>
+                <w:b/>
+                <w:bCs/>
+              </w:rPr>
+              <w:t>(camino)</w:t>
             </w:r>
           </w:p>
           <w:p>
@@ -416,11 +730,12 @@
               <w:pStyle w:val="Prrafodelista"/>
               <w:numPr>
                 <w:ilvl w:val="0"/>
-                <w:numId w:val="15"/>
+                <w:numId w:val="31"/>
               </w:numPr>
+              <w:spacing w:after="0" w:line="240" w:lineRule="auto"/>
             </w:pPr>
             <w:r>
-              <w:t>Descripción: Devuelve el conjunto de aristas presentes en el grafo.</w:t>
+              <w:t>Descripción: Imprime el camino dado.</w:t>
             </w:r>
           </w:p>
           <w:p>
@@ -428,11 +743,12 @@
               <w:pStyle w:val="Prrafodelista"/>
               <w:numPr>
                 <w:ilvl w:val="0"/>
-                <w:numId w:val="15"/>
+                <w:numId w:val="31"/>
               </w:numPr>
+              <w:spacing w:after="0" w:line="240" w:lineRule="auto"/>
             </w:pPr>
             <w:r>
-              <w:t>Entrada: Ninguna.</w:t>
+              <w:t>Entrada: Lista de posiciones representando el camino.</w:t>
             </w:r>
           </w:p>
           <w:p>
@@ -440,353 +756,15 @@
               <w:pStyle w:val="Prrafodelista"/>
               <w:numPr>
                 <w:ilvl w:val="0"/>
-                <w:numId w:val="15"/>
+                <w:numId w:val="31"/>
               </w:numPr>
-            </w:pPr>
-            <w:r>
-              <w:t>Salida: Conjunto de aristas del grafo.</w:t>
-            </w:r>
-          </w:p>
-          <w:p>
-            <w:pPr>
               <w:rPr>
                 <w:b/>
                 <w:bCs/>
               </w:rPr>
             </w:pPr>
             <w:r>
-              <w:rPr>
-                <w:b/>
-                <w:bCs/>
-              </w:rPr>
-              <w:t>7.</w:t>
-            </w:r>
-            <w:r>
-              <w:rPr>
-                <w:b/>
-                <w:bCs/>
-              </w:rPr>
-              <w:t>VerificarConexión(v1, v2): -&gt; Booleano</w:t>
-            </w:r>
-          </w:p>
-          <w:p>
-            <w:pPr>
-              <w:pStyle w:val="Prrafodelista"/>
-              <w:numPr>
-                <w:ilvl w:val="0"/>
-                <w:numId w:val="16"/>
-              </w:numPr>
-            </w:pPr>
-            <w:r>
-              <w:t>Descripción: Verifica si hay una arista que conecta dos vértices.</w:t>
-            </w:r>
-          </w:p>
-          <w:p>
-            <w:pPr>
-              <w:pStyle w:val="Prrafodelista"/>
-              <w:numPr>
-                <w:ilvl w:val="0"/>
-                <w:numId w:val="16"/>
-              </w:numPr>
-            </w:pPr>
-            <w:r>
-              <w:t>Entrada: Dos vértices v1 y v2.</w:t>
-            </w:r>
-          </w:p>
-          <w:p>
-            <w:pPr>
-              <w:pStyle w:val="Prrafodelista"/>
-              <w:numPr>
-                <w:ilvl w:val="0"/>
-                <w:numId w:val="16"/>
-              </w:numPr>
-            </w:pPr>
-            <w:r>
-              <w:t>Salida: Valor booleano indicando si existe una conexión entre v1 y v2.</w:t>
-            </w:r>
-          </w:p>
-        </w:tc>
-      </w:tr>
-      <w:tr>
-        <w:tc>
-          <w:tcPr>
-            <w:tcW w:w="4414" w:type="dxa"/>
-          </w:tcPr>
-          <w:p>
-            <w:proofErr w:type="spellStart"/>
-            <w:r>
-              <w:t>AgregarVértice</w:t>
-            </w:r>
-            <w:proofErr w:type="spellEnd"/>
-            <w:r>
-              <w:t>():</w:t>
-            </w:r>
-          </w:p>
-          <w:p>
-            <w:pPr>
-              <w:pStyle w:val="Prrafodelista"/>
-              <w:numPr>
-                <w:ilvl w:val="0"/>
-                <w:numId w:val="17"/>
-              </w:numPr>
-            </w:pPr>
-            <w:r>
-              <w:t>Precondición: Ninguna.</w:t>
-            </w:r>
-          </w:p>
-          <w:p>
-            <w:pPr>
-              <w:pStyle w:val="Prrafodelista"/>
-              <w:numPr>
-                <w:ilvl w:val="0"/>
-                <w:numId w:val="17"/>
-              </w:numPr>
-            </w:pPr>
-            <w:r>
-              <w:t>Postcondición: Se agrega un vértice válido al grafo</w:t>
-            </w:r>
-          </w:p>
-        </w:tc>
-        <w:tc>
-          <w:tcPr>
-            <w:tcW w:w="4414" w:type="dxa"/>
-          </w:tcPr>
-          <w:p>
-            <w:proofErr w:type="spellStart"/>
-            <w:r>
-              <w:t>AgregarArista</w:t>
-            </w:r>
-            <w:proofErr w:type="spellEnd"/>
-            <w:r>
-              <w:t>(v1, v2):</w:t>
-            </w:r>
-          </w:p>
-          <w:p>
-            <w:pPr>
-              <w:pStyle w:val="Prrafodelista"/>
-              <w:numPr>
-                <w:ilvl w:val="0"/>
-                <w:numId w:val="18"/>
-              </w:numPr>
-            </w:pPr>
-            <w:r>
-              <w:t>Precondición: v1 y v2 son vértices válidos en el grafo.</w:t>
-            </w:r>
-          </w:p>
-          <w:p>
-            <w:pPr>
-              <w:pStyle w:val="Prrafodelista"/>
-              <w:numPr>
-                <w:ilvl w:val="0"/>
-                <w:numId w:val="18"/>
-              </w:numPr>
-            </w:pPr>
-            <w:r>
-              <w:t>Postcondición: Se crea una arista que conecta los vértices v1 y v2, generando una conexión válida.</w:t>
-            </w:r>
-          </w:p>
-        </w:tc>
-      </w:tr>
-      <w:tr>
-        <w:tc>
-          <w:tcPr>
-            <w:tcW w:w="4414" w:type="dxa"/>
-          </w:tcPr>
-          <w:p>
-            <w:proofErr w:type="spellStart"/>
-            <w:r>
-              <w:t>EliminarVértice</w:t>
-            </w:r>
-            <w:proofErr w:type="spellEnd"/>
-            <w:r>
-              <w:t>(v):</w:t>
-            </w:r>
-          </w:p>
-          <w:p>
-            <w:pPr>
-              <w:pStyle w:val="Prrafodelista"/>
-              <w:numPr>
-                <w:ilvl w:val="0"/>
-                <w:numId w:val="19"/>
-              </w:numPr>
-            </w:pPr>
-            <w:r>
-              <w:t>Precondición: v es un vértice existente en el grafo.</w:t>
-            </w:r>
-          </w:p>
-          <w:p>
-            <w:pPr>
-              <w:pStyle w:val="Prrafodelista"/>
-              <w:numPr>
-                <w:ilvl w:val="0"/>
-                <w:numId w:val="19"/>
-              </w:numPr>
-            </w:pPr>
-            <w:r>
-              <w:t>Postcondición: El vértice v es eliminado del grafo junto con las aristas asociadas a él.</w:t>
-            </w:r>
-          </w:p>
-        </w:tc>
-        <w:tc>
-          <w:tcPr>
-            <w:tcW w:w="4414" w:type="dxa"/>
-          </w:tcPr>
-          <w:p>
-            <w:proofErr w:type="spellStart"/>
-            <w:r>
-              <w:t>EliminarArista</w:t>
-            </w:r>
-            <w:proofErr w:type="spellEnd"/>
-            <w:r>
-              <w:t>(a):</w:t>
-            </w:r>
-          </w:p>
-          <w:p>
-            <w:pPr>
-              <w:pStyle w:val="Prrafodelista"/>
-              <w:numPr>
-                <w:ilvl w:val="0"/>
-                <w:numId w:val="20"/>
-              </w:numPr>
-            </w:pPr>
-            <w:r>
-              <w:t>Precondición: a es una arista existente en el grafo.</w:t>
-            </w:r>
-          </w:p>
-          <w:p>
-            <w:pPr>
-              <w:pStyle w:val="Prrafodelista"/>
-              <w:numPr>
-                <w:ilvl w:val="0"/>
-                <w:numId w:val="20"/>
-              </w:numPr>
-            </w:pPr>
-            <w:r>
-              <w:t>Postcondición: La arista a es eliminada del grafo.</w:t>
-            </w:r>
-          </w:p>
-        </w:tc>
-      </w:tr>
-      <w:tr>
-        <w:tc>
-          <w:tcPr>
-            <w:tcW w:w="4414" w:type="dxa"/>
-          </w:tcPr>
-          <w:p>
-            <w:proofErr w:type="spellStart"/>
-            <w:r>
-              <w:lastRenderedPageBreak/>
-              <w:t>ObtenerVértices</w:t>
-            </w:r>
-            <w:proofErr w:type="spellEnd"/>
-            <w:r>
-              <w:t>()</w:t>
-            </w:r>
-          </w:p>
-          <w:p>
-            <w:pPr>
-              <w:pStyle w:val="Prrafodelista"/>
-              <w:numPr>
-                <w:ilvl w:val="0"/>
-                <w:numId w:val="21"/>
-              </w:numPr>
-            </w:pPr>
-            <w:r>
-              <w:t>Precondición: No hay ninguna precondición.</w:t>
-            </w:r>
-          </w:p>
-          <w:p>
-            <w:pPr>
-              <w:pStyle w:val="Prrafodelista"/>
-              <w:numPr>
-                <w:ilvl w:val="0"/>
-                <w:numId w:val="21"/>
-              </w:numPr>
-            </w:pPr>
-            <w:r>
-              <w:t>Postcondición: Se devuelve un conjunto válido de vértices presentes en el grafo.</w:t>
-            </w:r>
-          </w:p>
-        </w:tc>
-        <w:tc>
-          <w:tcPr>
-            <w:tcW w:w="4414" w:type="dxa"/>
-          </w:tcPr>
-          <w:p>
-            <w:proofErr w:type="spellStart"/>
-            <w:r>
-              <w:t>ObtenerAristas</w:t>
-            </w:r>
-            <w:proofErr w:type="spellEnd"/>
-            <w:r>
-              <w:t>()</w:t>
-            </w:r>
-          </w:p>
-          <w:p>
-            <w:pPr>
-              <w:pStyle w:val="Prrafodelista"/>
-              <w:numPr>
-                <w:ilvl w:val="0"/>
-                <w:numId w:val="22"/>
-              </w:numPr>
-            </w:pPr>
-            <w:r>
-              <w:t>Precondición: No hay ninguna precondición.</w:t>
-            </w:r>
-          </w:p>
-          <w:p>
-            <w:pPr>
-              <w:pStyle w:val="Prrafodelista"/>
-              <w:numPr>
-                <w:ilvl w:val="0"/>
-                <w:numId w:val="22"/>
-              </w:numPr>
-            </w:pPr>
-            <w:r>
-              <w:t>Postcondición: Se devuelve un conjunto válido de aristas presentes en el grafo.</w:t>
-            </w:r>
-          </w:p>
-        </w:tc>
-      </w:tr>
-      <w:tr>
-        <w:tc>
-          <w:tcPr>
-            <w:tcW w:w="8828" w:type="dxa"/>
-            <w:gridSpan w:val="2"/>
-          </w:tcPr>
-          <w:p>
-            <w:proofErr w:type="spellStart"/>
-            <w:r>
-              <w:t>VerificarConexión</w:t>
-            </w:r>
-            <w:proofErr w:type="spellEnd"/>
-            <w:r>
-              <w:t>(v1, v2)</w:t>
-            </w:r>
-          </w:p>
-          <w:p/>
-          <w:p>
-            <w:pPr>
-              <w:pStyle w:val="Prrafodelista"/>
-              <w:numPr>
-                <w:ilvl w:val="0"/>
-                <w:numId w:val="24"/>
-              </w:numPr>
-            </w:pPr>
-            <w:r>
-              <w:t>Precondición: v1 y v2 son vértices válidos en el grafo.</w:t>
-            </w:r>
-          </w:p>
-          <w:p>
-            <w:pPr>
-              <w:pStyle w:val="Prrafodelista"/>
-              <w:numPr>
-                <w:ilvl w:val="0"/>
-                <w:numId w:val="24"/>
-              </w:numPr>
-            </w:pPr>
-            <w:r>
-              <w:t>Postcondición: Se devuelve 'Verdadero' si existe una arista que conecta v1 y v2; de lo contrario, se devuelve 'Falso'.</w:t>
+              <w:t>Salida: Ninguna.</w:t>
             </w:r>
           </w:p>
         </w:tc>
@@ -988,6 +966,119 @@
     </w:lvl>
   </w:abstractNum>
   <w:abstractNum w:abstractNumId="1" w15:restartNumberingAfterBreak="0">
+    <w:nsid w:val="03B9043E"/>
+    <w:multiLevelType w:val="hybridMultilevel"/>
+    <w:tmpl w:val="BF76C43A"/>
+    <w:lvl w:ilvl="0" w:tplc="240A0001">
+      <w:start w:val="1"/>
+      <w:numFmt w:val="bullet"/>
+      <w:lvlText w:val=""/>
+      <w:lvlJc w:val="left"/>
+      <w:pPr>
+        <w:ind w:left="720" w:hanging="360"/>
+      </w:pPr>
+      <w:rPr>
+        <w:rFonts w:ascii="Symbol" w:hAnsi="Symbol" w:hint="default"/>
+      </w:rPr>
+    </w:lvl>
+    <w:lvl w:ilvl="1" w:tplc="240A0003" w:tentative="1">
+      <w:start w:val="1"/>
+      <w:numFmt w:val="bullet"/>
+      <w:lvlText w:val="o"/>
+      <w:lvlJc w:val="left"/>
+      <w:pPr>
+        <w:ind w:left="1440" w:hanging="360"/>
+      </w:pPr>
+      <w:rPr>
+        <w:rFonts w:ascii="Courier New" w:hAnsi="Courier New" w:cs="Courier New" w:hint="default"/>
+      </w:rPr>
+    </w:lvl>
+    <w:lvl w:ilvl="2" w:tplc="240A0005" w:tentative="1">
+      <w:start w:val="1"/>
+      <w:numFmt w:val="bullet"/>
+      <w:lvlText w:val=""/>
+      <w:lvlJc w:val="left"/>
+      <w:pPr>
+        <w:ind w:left="2160" w:hanging="360"/>
+      </w:pPr>
+      <w:rPr>
+        <w:rFonts w:ascii="Wingdings" w:hAnsi="Wingdings" w:hint="default"/>
+      </w:rPr>
+    </w:lvl>
+    <w:lvl w:ilvl="3" w:tplc="240A0001" w:tentative="1">
+      <w:start w:val="1"/>
+      <w:numFmt w:val="bullet"/>
+      <w:lvlText w:val=""/>
+      <w:lvlJc w:val="left"/>
+      <w:pPr>
+        <w:ind w:left="2880" w:hanging="360"/>
+      </w:pPr>
+      <w:rPr>
+        <w:rFonts w:ascii="Symbol" w:hAnsi="Symbol" w:hint="default"/>
+      </w:rPr>
+    </w:lvl>
+    <w:lvl w:ilvl="4" w:tplc="240A0003" w:tentative="1">
+      <w:start w:val="1"/>
+      <w:numFmt w:val="bullet"/>
+      <w:lvlText w:val="o"/>
+      <w:lvlJc w:val="left"/>
+      <w:pPr>
+        <w:ind w:left="3600" w:hanging="360"/>
+      </w:pPr>
+      <w:rPr>
+        <w:rFonts w:ascii="Courier New" w:hAnsi="Courier New" w:cs="Courier New" w:hint="default"/>
+      </w:rPr>
+    </w:lvl>
+    <w:lvl w:ilvl="5" w:tplc="240A0005" w:tentative="1">
+      <w:start w:val="1"/>
+      <w:numFmt w:val="bullet"/>
+      <w:lvlText w:val=""/>
+      <w:lvlJc w:val="left"/>
+      <w:pPr>
+        <w:ind w:left="4320" w:hanging="360"/>
+      </w:pPr>
+      <w:rPr>
+        <w:rFonts w:ascii="Wingdings" w:hAnsi="Wingdings" w:hint="default"/>
+      </w:rPr>
+    </w:lvl>
+    <w:lvl w:ilvl="6" w:tplc="240A0001" w:tentative="1">
+      <w:start w:val="1"/>
+      <w:numFmt w:val="bullet"/>
+      <w:lvlText w:val=""/>
+      <w:lvlJc w:val="left"/>
+      <w:pPr>
+        <w:ind w:left="5040" w:hanging="360"/>
+      </w:pPr>
+      <w:rPr>
+        <w:rFonts w:ascii="Symbol" w:hAnsi="Symbol" w:hint="default"/>
+      </w:rPr>
+    </w:lvl>
+    <w:lvl w:ilvl="7" w:tplc="240A0003" w:tentative="1">
+      <w:start w:val="1"/>
+      <w:numFmt w:val="bullet"/>
+      <w:lvlText w:val="o"/>
+      <w:lvlJc w:val="left"/>
+      <w:pPr>
+        <w:ind w:left="5760" w:hanging="360"/>
+      </w:pPr>
+      <w:rPr>
+        <w:rFonts w:ascii="Courier New" w:hAnsi="Courier New" w:cs="Courier New" w:hint="default"/>
+      </w:rPr>
+    </w:lvl>
+    <w:lvl w:ilvl="8" w:tplc="240A0005" w:tentative="1">
+      <w:start w:val="1"/>
+      <w:numFmt w:val="bullet"/>
+      <w:lvlText w:val=""/>
+      <w:lvlJc w:val="left"/>
+      <w:pPr>
+        <w:ind w:left="6480" w:hanging="360"/>
+      </w:pPr>
+      <w:rPr>
+        <w:rFonts w:ascii="Wingdings" w:hAnsi="Wingdings" w:hint="default"/>
+      </w:rPr>
+    </w:lvl>
+  </w:abstractNum>
+  <w:abstractNum w:abstractNumId="2" w15:restartNumberingAfterBreak="0">
     <w:nsid w:val="051945D1"/>
     <w:multiLevelType w:val="hybridMultilevel"/>
     <w:tmpl w:val="54941F1E"/>
@@ -1100,7 +1191,7 @@
       </w:rPr>
     </w:lvl>
   </w:abstractNum>
-  <w:abstractNum w:abstractNumId="2" w15:restartNumberingAfterBreak="0">
+  <w:abstractNum w:abstractNumId="3" w15:restartNumberingAfterBreak="0">
     <w:nsid w:val="061B6936"/>
     <w:multiLevelType w:val="hybridMultilevel"/>
     <w:tmpl w:val="39364BA6"/>
@@ -1213,7 +1304,7 @@
       </w:rPr>
     </w:lvl>
   </w:abstractNum>
-  <w:abstractNum w:abstractNumId="3" w15:restartNumberingAfterBreak="0">
+  <w:abstractNum w:abstractNumId="4" w15:restartNumberingAfterBreak="0">
     <w:nsid w:val="07597FD4"/>
     <w:multiLevelType w:val="hybridMultilevel"/>
     <w:tmpl w:val="64E63D5A"/>
@@ -1326,7 +1417,7 @@
       </w:rPr>
     </w:lvl>
   </w:abstractNum>
-  <w:abstractNum w:abstractNumId="4" w15:restartNumberingAfterBreak="0">
+  <w:abstractNum w:abstractNumId="5" w15:restartNumberingAfterBreak="0">
     <w:nsid w:val="0D8975F0"/>
     <w:multiLevelType w:val="hybridMultilevel"/>
     <w:tmpl w:val="8B188E9E"/>
@@ -1439,7 +1530,7 @@
       </w:rPr>
     </w:lvl>
   </w:abstractNum>
-  <w:abstractNum w:abstractNumId="5" w15:restartNumberingAfterBreak="0">
+  <w:abstractNum w:abstractNumId="6" w15:restartNumberingAfterBreak="0">
     <w:nsid w:val="1A667508"/>
     <w:multiLevelType w:val="hybridMultilevel"/>
     <w:tmpl w:val="100E2FB4"/>
@@ -1552,7 +1643,120 @@
       </w:rPr>
     </w:lvl>
   </w:abstractNum>
-  <w:abstractNum w:abstractNumId="6" w15:restartNumberingAfterBreak="0">
+  <w:abstractNum w:abstractNumId="7" w15:restartNumberingAfterBreak="0">
+    <w:nsid w:val="23FB1372"/>
+    <w:multiLevelType w:val="hybridMultilevel"/>
+    <w:tmpl w:val="729E9956"/>
+    <w:lvl w:ilvl="0" w:tplc="240A0001">
+      <w:start w:val="1"/>
+      <w:numFmt w:val="bullet"/>
+      <w:lvlText w:val=""/>
+      <w:lvlJc w:val="left"/>
+      <w:pPr>
+        <w:ind w:left="720" w:hanging="360"/>
+      </w:pPr>
+      <w:rPr>
+        <w:rFonts w:ascii="Symbol" w:hAnsi="Symbol" w:hint="default"/>
+      </w:rPr>
+    </w:lvl>
+    <w:lvl w:ilvl="1" w:tplc="240A0003" w:tentative="1">
+      <w:start w:val="1"/>
+      <w:numFmt w:val="bullet"/>
+      <w:lvlText w:val="o"/>
+      <w:lvlJc w:val="left"/>
+      <w:pPr>
+        <w:ind w:left="1440" w:hanging="360"/>
+      </w:pPr>
+      <w:rPr>
+        <w:rFonts w:ascii="Courier New" w:hAnsi="Courier New" w:cs="Courier New" w:hint="default"/>
+      </w:rPr>
+    </w:lvl>
+    <w:lvl w:ilvl="2" w:tplc="240A0005" w:tentative="1">
+      <w:start w:val="1"/>
+      <w:numFmt w:val="bullet"/>
+      <w:lvlText w:val=""/>
+      <w:lvlJc w:val="left"/>
+      <w:pPr>
+        <w:ind w:left="2160" w:hanging="360"/>
+      </w:pPr>
+      <w:rPr>
+        <w:rFonts w:ascii="Wingdings" w:hAnsi="Wingdings" w:hint="default"/>
+      </w:rPr>
+    </w:lvl>
+    <w:lvl w:ilvl="3" w:tplc="240A0001" w:tentative="1">
+      <w:start w:val="1"/>
+      <w:numFmt w:val="bullet"/>
+      <w:lvlText w:val=""/>
+      <w:lvlJc w:val="left"/>
+      <w:pPr>
+        <w:ind w:left="2880" w:hanging="360"/>
+      </w:pPr>
+      <w:rPr>
+        <w:rFonts w:ascii="Symbol" w:hAnsi="Symbol" w:hint="default"/>
+      </w:rPr>
+    </w:lvl>
+    <w:lvl w:ilvl="4" w:tplc="240A0003" w:tentative="1">
+      <w:start w:val="1"/>
+      <w:numFmt w:val="bullet"/>
+      <w:lvlText w:val="o"/>
+      <w:lvlJc w:val="left"/>
+      <w:pPr>
+        <w:ind w:left="3600" w:hanging="360"/>
+      </w:pPr>
+      <w:rPr>
+        <w:rFonts w:ascii="Courier New" w:hAnsi="Courier New" w:cs="Courier New" w:hint="default"/>
+      </w:rPr>
+    </w:lvl>
+    <w:lvl w:ilvl="5" w:tplc="240A0005" w:tentative="1">
+      <w:start w:val="1"/>
+      <w:numFmt w:val="bullet"/>
+      <w:lvlText w:val=""/>
+      <w:lvlJc w:val="left"/>
+      <w:pPr>
+        <w:ind w:left="4320" w:hanging="360"/>
+      </w:pPr>
+      <w:rPr>
+        <w:rFonts w:ascii="Wingdings" w:hAnsi="Wingdings" w:hint="default"/>
+      </w:rPr>
+    </w:lvl>
+    <w:lvl w:ilvl="6" w:tplc="240A0001" w:tentative="1">
+      <w:start w:val="1"/>
+      <w:numFmt w:val="bullet"/>
+      <w:lvlText w:val=""/>
+      <w:lvlJc w:val="left"/>
+      <w:pPr>
+        <w:ind w:left="5040" w:hanging="360"/>
+      </w:pPr>
+      <w:rPr>
+        <w:rFonts w:ascii="Symbol" w:hAnsi="Symbol" w:hint="default"/>
+      </w:rPr>
+    </w:lvl>
+    <w:lvl w:ilvl="7" w:tplc="240A0003" w:tentative="1">
+      <w:start w:val="1"/>
+      <w:numFmt w:val="bullet"/>
+      <w:lvlText w:val="o"/>
+      <w:lvlJc w:val="left"/>
+      <w:pPr>
+        <w:ind w:left="5760" w:hanging="360"/>
+      </w:pPr>
+      <w:rPr>
+        <w:rFonts w:ascii="Courier New" w:hAnsi="Courier New" w:cs="Courier New" w:hint="default"/>
+      </w:rPr>
+    </w:lvl>
+    <w:lvl w:ilvl="8" w:tplc="240A0005" w:tentative="1">
+      <w:start w:val="1"/>
+      <w:numFmt w:val="bullet"/>
+      <w:lvlText w:val=""/>
+      <w:lvlJc w:val="left"/>
+      <w:pPr>
+        <w:ind w:left="6480" w:hanging="360"/>
+      </w:pPr>
+      <w:rPr>
+        <w:rFonts w:ascii="Wingdings" w:hAnsi="Wingdings" w:hint="default"/>
+      </w:rPr>
+    </w:lvl>
+  </w:abstractNum>
+  <w:abstractNum w:abstractNumId="8" w15:restartNumberingAfterBreak="0">
     <w:nsid w:val="2ED30BC1"/>
     <w:multiLevelType w:val="hybridMultilevel"/>
     <w:tmpl w:val="595CAB68"/>
@@ -1665,7 +1869,7 @@
       </w:rPr>
     </w:lvl>
   </w:abstractNum>
-  <w:abstractNum w:abstractNumId="7" w15:restartNumberingAfterBreak="0">
+  <w:abstractNum w:abstractNumId="9" w15:restartNumberingAfterBreak="0">
     <w:nsid w:val="342D4E36"/>
     <w:multiLevelType w:val="hybridMultilevel"/>
     <w:tmpl w:val="4EEC39E4"/>
@@ -1778,7 +1982,7 @@
       </w:rPr>
     </w:lvl>
   </w:abstractNum>
-  <w:abstractNum w:abstractNumId="8" w15:restartNumberingAfterBreak="0">
+  <w:abstractNum w:abstractNumId="10" w15:restartNumberingAfterBreak="0">
     <w:nsid w:val="38DD26ED"/>
     <w:multiLevelType w:val="hybridMultilevel"/>
     <w:tmpl w:val="0A12B7AC"/>
@@ -1891,7 +2095,7 @@
       </w:rPr>
     </w:lvl>
   </w:abstractNum>
-  <w:abstractNum w:abstractNumId="9" w15:restartNumberingAfterBreak="0">
+  <w:abstractNum w:abstractNumId="11" w15:restartNumberingAfterBreak="0">
     <w:nsid w:val="3C4442CF"/>
     <w:multiLevelType w:val="hybridMultilevel"/>
     <w:tmpl w:val="A19A1C72"/>
@@ -2004,7 +2208,7 @@
       </w:rPr>
     </w:lvl>
   </w:abstractNum>
-  <w:abstractNum w:abstractNumId="10" w15:restartNumberingAfterBreak="0">
+  <w:abstractNum w:abstractNumId="12" w15:restartNumberingAfterBreak="0">
     <w:nsid w:val="44621B88"/>
     <w:multiLevelType w:val="hybridMultilevel"/>
     <w:tmpl w:val="E60C0750"/>
@@ -2117,7 +2321,120 @@
       </w:rPr>
     </w:lvl>
   </w:abstractNum>
-  <w:abstractNum w:abstractNumId="11" w15:restartNumberingAfterBreak="0">
+  <w:abstractNum w:abstractNumId="13" w15:restartNumberingAfterBreak="0">
+    <w:nsid w:val="44D84D80"/>
+    <w:multiLevelType w:val="hybridMultilevel"/>
+    <w:tmpl w:val="BC0A3D72"/>
+    <w:lvl w:ilvl="0" w:tplc="240A0001">
+      <w:start w:val="1"/>
+      <w:numFmt w:val="bullet"/>
+      <w:lvlText w:val=""/>
+      <w:lvlJc w:val="left"/>
+      <w:pPr>
+        <w:ind w:left="720" w:hanging="360"/>
+      </w:pPr>
+      <w:rPr>
+        <w:rFonts w:ascii="Symbol" w:hAnsi="Symbol" w:hint="default"/>
+      </w:rPr>
+    </w:lvl>
+    <w:lvl w:ilvl="1" w:tplc="240A0003" w:tentative="1">
+      <w:start w:val="1"/>
+      <w:numFmt w:val="bullet"/>
+      <w:lvlText w:val="o"/>
+      <w:lvlJc w:val="left"/>
+      <w:pPr>
+        <w:ind w:left="1440" w:hanging="360"/>
+      </w:pPr>
+      <w:rPr>
+        <w:rFonts w:ascii="Courier New" w:hAnsi="Courier New" w:cs="Courier New" w:hint="default"/>
+      </w:rPr>
+    </w:lvl>
+    <w:lvl w:ilvl="2" w:tplc="240A0005" w:tentative="1">
+      <w:start w:val="1"/>
+      <w:numFmt w:val="bullet"/>
+      <w:lvlText w:val=""/>
+      <w:lvlJc w:val="left"/>
+      <w:pPr>
+        <w:ind w:left="2160" w:hanging="360"/>
+      </w:pPr>
+      <w:rPr>
+        <w:rFonts w:ascii="Wingdings" w:hAnsi="Wingdings" w:hint="default"/>
+      </w:rPr>
+    </w:lvl>
+    <w:lvl w:ilvl="3" w:tplc="240A0001" w:tentative="1">
+      <w:start w:val="1"/>
+      <w:numFmt w:val="bullet"/>
+      <w:lvlText w:val=""/>
+      <w:lvlJc w:val="left"/>
+      <w:pPr>
+        <w:ind w:left="2880" w:hanging="360"/>
+      </w:pPr>
+      <w:rPr>
+        <w:rFonts w:ascii="Symbol" w:hAnsi="Symbol" w:hint="default"/>
+      </w:rPr>
+    </w:lvl>
+    <w:lvl w:ilvl="4" w:tplc="240A0003" w:tentative="1">
+      <w:start w:val="1"/>
+      <w:numFmt w:val="bullet"/>
+      <w:lvlText w:val="o"/>
+      <w:lvlJc w:val="left"/>
+      <w:pPr>
+        <w:ind w:left="3600" w:hanging="360"/>
+      </w:pPr>
+      <w:rPr>
+        <w:rFonts w:ascii="Courier New" w:hAnsi="Courier New" w:cs="Courier New" w:hint="default"/>
+      </w:rPr>
+    </w:lvl>
+    <w:lvl w:ilvl="5" w:tplc="240A0005" w:tentative="1">
+      <w:start w:val="1"/>
+      <w:numFmt w:val="bullet"/>
+      <w:lvlText w:val=""/>
+      <w:lvlJc w:val="left"/>
+      <w:pPr>
+        <w:ind w:left="4320" w:hanging="360"/>
+      </w:pPr>
+      <w:rPr>
+        <w:rFonts w:ascii="Wingdings" w:hAnsi="Wingdings" w:hint="default"/>
+      </w:rPr>
+    </w:lvl>
+    <w:lvl w:ilvl="6" w:tplc="240A0001" w:tentative="1">
+      <w:start w:val="1"/>
+      <w:numFmt w:val="bullet"/>
+      <w:lvlText w:val=""/>
+      <w:lvlJc w:val="left"/>
+      <w:pPr>
+        <w:ind w:left="5040" w:hanging="360"/>
+      </w:pPr>
+      <w:rPr>
+        <w:rFonts w:ascii="Symbol" w:hAnsi="Symbol" w:hint="default"/>
+      </w:rPr>
+    </w:lvl>
+    <w:lvl w:ilvl="7" w:tplc="240A0003" w:tentative="1">
+      <w:start w:val="1"/>
+      <w:numFmt w:val="bullet"/>
+      <w:lvlText w:val="o"/>
+      <w:lvlJc w:val="left"/>
+      <w:pPr>
+        <w:ind w:left="5760" w:hanging="360"/>
+      </w:pPr>
+      <w:rPr>
+        <w:rFonts w:ascii="Courier New" w:hAnsi="Courier New" w:cs="Courier New" w:hint="default"/>
+      </w:rPr>
+    </w:lvl>
+    <w:lvl w:ilvl="8" w:tplc="240A0005" w:tentative="1">
+      <w:start w:val="1"/>
+      <w:numFmt w:val="bullet"/>
+      <w:lvlText w:val=""/>
+      <w:lvlJc w:val="left"/>
+      <w:pPr>
+        <w:ind w:left="6480" w:hanging="360"/>
+      </w:pPr>
+      <w:rPr>
+        <w:rFonts w:ascii="Wingdings" w:hAnsi="Wingdings" w:hint="default"/>
+      </w:rPr>
+    </w:lvl>
+  </w:abstractNum>
+  <w:abstractNum w:abstractNumId="14" w15:restartNumberingAfterBreak="0">
     <w:nsid w:val="48006ADF"/>
     <w:multiLevelType w:val="hybridMultilevel"/>
     <w:tmpl w:val="6A081E56"/>
@@ -2230,7 +2547,7 @@
       </w:rPr>
     </w:lvl>
   </w:abstractNum>
-  <w:abstractNum w:abstractNumId="12" w15:restartNumberingAfterBreak="0">
+  <w:abstractNum w:abstractNumId="15" w15:restartNumberingAfterBreak="0">
     <w:nsid w:val="52A66B35"/>
     <w:multiLevelType w:val="hybridMultilevel"/>
     <w:tmpl w:val="20223682"/>
@@ -2343,7 +2660,233 @@
       </w:rPr>
     </w:lvl>
   </w:abstractNum>
-  <w:abstractNum w:abstractNumId="13" w15:restartNumberingAfterBreak="0">
+  <w:abstractNum w:abstractNumId="16" w15:restartNumberingAfterBreak="0">
+    <w:nsid w:val="56D575BA"/>
+    <w:multiLevelType w:val="hybridMultilevel"/>
+    <w:tmpl w:val="80AEFFCA"/>
+    <w:lvl w:ilvl="0" w:tplc="240A0001">
+      <w:start w:val="1"/>
+      <w:numFmt w:val="bullet"/>
+      <w:lvlText w:val=""/>
+      <w:lvlJc w:val="left"/>
+      <w:pPr>
+        <w:ind w:left="720" w:hanging="360"/>
+      </w:pPr>
+      <w:rPr>
+        <w:rFonts w:ascii="Symbol" w:hAnsi="Symbol" w:hint="default"/>
+      </w:rPr>
+    </w:lvl>
+    <w:lvl w:ilvl="1" w:tplc="240A0003" w:tentative="1">
+      <w:start w:val="1"/>
+      <w:numFmt w:val="bullet"/>
+      <w:lvlText w:val="o"/>
+      <w:lvlJc w:val="left"/>
+      <w:pPr>
+        <w:ind w:left="1440" w:hanging="360"/>
+      </w:pPr>
+      <w:rPr>
+        <w:rFonts w:ascii="Courier New" w:hAnsi="Courier New" w:cs="Courier New" w:hint="default"/>
+      </w:rPr>
+    </w:lvl>
+    <w:lvl w:ilvl="2" w:tplc="240A0005" w:tentative="1">
+      <w:start w:val="1"/>
+      <w:numFmt w:val="bullet"/>
+      <w:lvlText w:val=""/>
+      <w:lvlJc w:val="left"/>
+      <w:pPr>
+        <w:ind w:left="2160" w:hanging="360"/>
+      </w:pPr>
+      <w:rPr>
+        <w:rFonts w:ascii="Wingdings" w:hAnsi="Wingdings" w:hint="default"/>
+      </w:rPr>
+    </w:lvl>
+    <w:lvl w:ilvl="3" w:tplc="240A0001" w:tentative="1">
+      <w:start w:val="1"/>
+      <w:numFmt w:val="bullet"/>
+      <w:lvlText w:val=""/>
+      <w:lvlJc w:val="left"/>
+      <w:pPr>
+        <w:ind w:left="2880" w:hanging="360"/>
+      </w:pPr>
+      <w:rPr>
+        <w:rFonts w:ascii="Symbol" w:hAnsi="Symbol" w:hint="default"/>
+      </w:rPr>
+    </w:lvl>
+    <w:lvl w:ilvl="4" w:tplc="240A0003" w:tentative="1">
+      <w:start w:val="1"/>
+      <w:numFmt w:val="bullet"/>
+      <w:lvlText w:val="o"/>
+      <w:lvlJc w:val="left"/>
+      <w:pPr>
+        <w:ind w:left="3600" w:hanging="360"/>
+      </w:pPr>
+      <w:rPr>
+        <w:rFonts w:ascii="Courier New" w:hAnsi="Courier New" w:cs="Courier New" w:hint="default"/>
+      </w:rPr>
+    </w:lvl>
+    <w:lvl w:ilvl="5" w:tplc="240A0005" w:tentative="1">
+      <w:start w:val="1"/>
+      <w:numFmt w:val="bullet"/>
+      <w:lvlText w:val=""/>
+      <w:lvlJc w:val="left"/>
+      <w:pPr>
+        <w:ind w:left="4320" w:hanging="360"/>
+      </w:pPr>
+      <w:rPr>
+        <w:rFonts w:ascii="Wingdings" w:hAnsi="Wingdings" w:hint="default"/>
+      </w:rPr>
+    </w:lvl>
+    <w:lvl w:ilvl="6" w:tplc="240A0001" w:tentative="1">
+      <w:start w:val="1"/>
+      <w:numFmt w:val="bullet"/>
+      <w:lvlText w:val=""/>
+      <w:lvlJc w:val="left"/>
+      <w:pPr>
+        <w:ind w:left="5040" w:hanging="360"/>
+      </w:pPr>
+      <w:rPr>
+        <w:rFonts w:ascii="Symbol" w:hAnsi="Symbol" w:hint="default"/>
+      </w:rPr>
+    </w:lvl>
+    <w:lvl w:ilvl="7" w:tplc="240A0003" w:tentative="1">
+      <w:start w:val="1"/>
+      <w:numFmt w:val="bullet"/>
+      <w:lvlText w:val="o"/>
+      <w:lvlJc w:val="left"/>
+      <w:pPr>
+        <w:ind w:left="5760" w:hanging="360"/>
+      </w:pPr>
+      <w:rPr>
+        <w:rFonts w:ascii="Courier New" w:hAnsi="Courier New" w:cs="Courier New" w:hint="default"/>
+      </w:rPr>
+    </w:lvl>
+    <w:lvl w:ilvl="8" w:tplc="240A0005" w:tentative="1">
+      <w:start w:val="1"/>
+      <w:numFmt w:val="bullet"/>
+      <w:lvlText w:val=""/>
+      <w:lvlJc w:val="left"/>
+      <w:pPr>
+        <w:ind w:left="6480" w:hanging="360"/>
+      </w:pPr>
+      <w:rPr>
+        <w:rFonts w:ascii="Wingdings" w:hAnsi="Wingdings" w:hint="default"/>
+      </w:rPr>
+    </w:lvl>
+  </w:abstractNum>
+  <w:abstractNum w:abstractNumId="17" w15:restartNumberingAfterBreak="0">
+    <w:nsid w:val="58CE2A29"/>
+    <w:multiLevelType w:val="hybridMultilevel"/>
+    <w:tmpl w:val="1FD241A2"/>
+    <w:lvl w:ilvl="0" w:tplc="240A0001">
+      <w:start w:val="1"/>
+      <w:numFmt w:val="bullet"/>
+      <w:lvlText w:val=""/>
+      <w:lvlJc w:val="left"/>
+      <w:pPr>
+        <w:ind w:left="720" w:hanging="360"/>
+      </w:pPr>
+      <w:rPr>
+        <w:rFonts w:ascii="Symbol" w:hAnsi="Symbol" w:hint="default"/>
+      </w:rPr>
+    </w:lvl>
+    <w:lvl w:ilvl="1" w:tplc="240A0003" w:tentative="1">
+      <w:start w:val="1"/>
+      <w:numFmt w:val="bullet"/>
+      <w:lvlText w:val="o"/>
+      <w:lvlJc w:val="left"/>
+      <w:pPr>
+        <w:ind w:left="1440" w:hanging="360"/>
+      </w:pPr>
+      <w:rPr>
+        <w:rFonts w:ascii="Courier New" w:hAnsi="Courier New" w:cs="Courier New" w:hint="default"/>
+      </w:rPr>
+    </w:lvl>
+    <w:lvl w:ilvl="2" w:tplc="240A0005" w:tentative="1">
+      <w:start w:val="1"/>
+      <w:numFmt w:val="bullet"/>
+      <w:lvlText w:val=""/>
+      <w:lvlJc w:val="left"/>
+      <w:pPr>
+        <w:ind w:left="2160" w:hanging="360"/>
+      </w:pPr>
+      <w:rPr>
+        <w:rFonts w:ascii="Wingdings" w:hAnsi="Wingdings" w:hint="default"/>
+      </w:rPr>
+    </w:lvl>
+    <w:lvl w:ilvl="3" w:tplc="240A0001" w:tentative="1">
+      <w:start w:val="1"/>
+      <w:numFmt w:val="bullet"/>
+      <w:lvlText w:val=""/>
+      <w:lvlJc w:val="left"/>
+      <w:pPr>
+        <w:ind w:left="2880" w:hanging="360"/>
+      </w:pPr>
+      <w:rPr>
+        <w:rFonts w:ascii="Symbol" w:hAnsi="Symbol" w:hint="default"/>
+      </w:rPr>
+    </w:lvl>
+    <w:lvl w:ilvl="4" w:tplc="240A0003" w:tentative="1">
+      <w:start w:val="1"/>
+      <w:numFmt w:val="bullet"/>
+      <w:lvlText w:val="o"/>
+      <w:lvlJc w:val="left"/>
+      <w:pPr>
+        <w:ind w:left="3600" w:hanging="360"/>
+      </w:pPr>
+      <w:rPr>
+        <w:rFonts w:ascii="Courier New" w:hAnsi="Courier New" w:cs="Courier New" w:hint="default"/>
+      </w:rPr>
+    </w:lvl>
+    <w:lvl w:ilvl="5" w:tplc="240A0005" w:tentative="1">
+      <w:start w:val="1"/>
+      <w:numFmt w:val="bullet"/>
+      <w:lvlText w:val=""/>
+      <w:lvlJc w:val="left"/>
+      <w:pPr>
+        <w:ind w:left="4320" w:hanging="360"/>
+      </w:pPr>
+      <w:rPr>
+        <w:rFonts w:ascii="Wingdings" w:hAnsi="Wingdings" w:hint="default"/>
+      </w:rPr>
+    </w:lvl>
+    <w:lvl w:ilvl="6" w:tplc="240A0001" w:tentative="1">
+      <w:start w:val="1"/>
+      <w:numFmt w:val="bullet"/>
+      <w:lvlText w:val=""/>
+      <w:lvlJc w:val="left"/>
+      <w:pPr>
+        <w:ind w:left="5040" w:hanging="360"/>
+      </w:pPr>
+      <w:rPr>
+        <w:rFonts w:ascii="Symbol" w:hAnsi="Symbol" w:hint="default"/>
+      </w:rPr>
+    </w:lvl>
+    <w:lvl w:ilvl="7" w:tplc="240A0003" w:tentative="1">
+      <w:start w:val="1"/>
+      <w:numFmt w:val="bullet"/>
+      <w:lvlText w:val="o"/>
+      <w:lvlJc w:val="left"/>
+      <w:pPr>
+        <w:ind w:left="5760" w:hanging="360"/>
+      </w:pPr>
+      <w:rPr>
+        <w:rFonts w:ascii="Courier New" w:hAnsi="Courier New" w:cs="Courier New" w:hint="default"/>
+      </w:rPr>
+    </w:lvl>
+    <w:lvl w:ilvl="8" w:tplc="240A0005" w:tentative="1">
+      <w:start w:val="1"/>
+      <w:numFmt w:val="bullet"/>
+      <w:lvlText w:val=""/>
+      <w:lvlJc w:val="left"/>
+      <w:pPr>
+        <w:ind w:left="6480" w:hanging="360"/>
+      </w:pPr>
+      <w:rPr>
+        <w:rFonts w:ascii="Wingdings" w:hAnsi="Wingdings" w:hint="default"/>
+      </w:rPr>
+    </w:lvl>
+  </w:abstractNum>
+  <w:abstractNum w:abstractNumId="18" w15:restartNumberingAfterBreak="0">
     <w:nsid w:val="5A0D60A7"/>
     <w:multiLevelType w:val="hybridMultilevel"/>
     <w:tmpl w:val="5540139A"/>
@@ -2456,7 +2999,7 @@
       </w:rPr>
     </w:lvl>
   </w:abstractNum>
-  <w:abstractNum w:abstractNumId="14" w15:restartNumberingAfterBreak="0">
+  <w:abstractNum w:abstractNumId="19" w15:restartNumberingAfterBreak="0">
     <w:nsid w:val="5E2F0E55"/>
     <w:multiLevelType w:val="hybridMultilevel"/>
     <w:tmpl w:val="161EDBDC"/>
@@ -2569,7 +3112,7 @@
       </w:rPr>
     </w:lvl>
   </w:abstractNum>
-  <w:abstractNum w:abstractNumId="15" w15:restartNumberingAfterBreak="0">
+  <w:abstractNum w:abstractNumId="20" w15:restartNumberingAfterBreak="0">
     <w:nsid w:val="66B73F0D"/>
     <w:multiLevelType w:val="hybridMultilevel"/>
     <w:tmpl w:val="50D4450E"/>
@@ -2682,7 +3225,7 @@
       </w:rPr>
     </w:lvl>
   </w:abstractNum>
-  <w:abstractNum w:abstractNumId="16" w15:restartNumberingAfterBreak="0">
+  <w:abstractNum w:abstractNumId="21" w15:restartNumberingAfterBreak="0">
     <w:nsid w:val="67561B0D"/>
     <w:multiLevelType w:val="hybridMultilevel"/>
     <w:tmpl w:val="E828E190"/>
@@ -2771,7 +3314,120 @@
       </w:pPr>
     </w:lvl>
   </w:abstractNum>
-  <w:abstractNum w:abstractNumId="17" w15:restartNumberingAfterBreak="0">
+  <w:abstractNum w:abstractNumId="22" w15:restartNumberingAfterBreak="0">
+    <w:nsid w:val="69861529"/>
+    <w:multiLevelType w:val="hybridMultilevel"/>
+    <w:tmpl w:val="F1362F9C"/>
+    <w:lvl w:ilvl="0" w:tplc="240A0001">
+      <w:start w:val="1"/>
+      <w:numFmt w:val="bullet"/>
+      <w:lvlText w:val=""/>
+      <w:lvlJc w:val="left"/>
+      <w:pPr>
+        <w:ind w:left="720" w:hanging="360"/>
+      </w:pPr>
+      <w:rPr>
+        <w:rFonts w:ascii="Symbol" w:hAnsi="Symbol" w:hint="default"/>
+      </w:rPr>
+    </w:lvl>
+    <w:lvl w:ilvl="1" w:tplc="240A0003" w:tentative="1">
+      <w:start w:val="1"/>
+      <w:numFmt w:val="bullet"/>
+      <w:lvlText w:val="o"/>
+      <w:lvlJc w:val="left"/>
+      <w:pPr>
+        <w:ind w:left="1440" w:hanging="360"/>
+      </w:pPr>
+      <w:rPr>
+        <w:rFonts w:ascii="Courier New" w:hAnsi="Courier New" w:cs="Courier New" w:hint="default"/>
+      </w:rPr>
+    </w:lvl>
+    <w:lvl w:ilvl="2" w:tplc="240A0005" w:tentative="1">
+      <w:start w:val="1"/>
+      <w:numFmt w:val="bullet"/>
+      <w:lvlText w:val=""/>
+      <w:lvlJc w:val="left"/>
+      <w:pPr>
+        <w:ind w:left="2160" w:hanging="360"/>
+      </w:pPr>
+      <w:rPr>
+        <w:rFonts w:ascii="Wingdings" w:hAnsi="Wingdings" w:hint="default"/>
+      </w:rPr>
+    </w:lvl>
+    <w:lvl w:ilvl="3" w:tplc="240A0001" w:tentative="1">
+      <w:start w:val="1"/>
+      <w:numFmt w:val="bullet"/>
+      <w:lvlText w:val=""/>
+      <w:lvlJc w:val="left"/>
+      <w:pPr>
+        <w:ind w:left="2880" w:hanging="360"/>
+      </w:pPr>
+      <w:rPr>
+        <w:rFonts w:ascii="Symbol" w:hAnsi="Symbol" w:hint="default"/>
+      </w:rPr>
+    </w:lvl>
+    <w:lvl w:ilvl="4" w:tplc="240A0003" w:tentative="1">
+      <w:start w:val="1"/>
+      <w:numFmt w:val="bullet"/>
+      <w:lvlText w:val="o"/>
+      <w:lvlJc w:val="left"/>
+      <w:pPr>
+        <w:ind w:left="3600" w:hanging="360"/>
+      </w:pPr>
+      <w:rPr>
+        <w:rFonts w:ascii="Courier New" w:hAnsi="Courier New" w:cs="Courier New" w:hint="default"/>
+      </w:rPr>
+    </w:lvl>
+    <w:lvl w:ilvl="5" w:tplc="240A0005" w:tentative="1">
+      <w:start w:val="1"/>
+      <w:numFmt w:val="bullet"/>
+      <w:lvlText w:val=""/>
+      <w:lvlJc w:val="left"/>
+      <w:pPr>
+        <w:ind w:left="4320" w:hanging="360"/>
+      </w:pPr>
+      <w:rPr>
+        <w:rFonts w:ascii="Wingdings" w:hAnsi="Wingdings" w:hint="default"/>
+      </w:rPr>
+    </w:lvl>
+    <w:lvl w:ilvl="6" w:tplc="240A0001" w:tentative="1">
+      <w:start w:val="1"/>
+      <w:numFmt w:val="bullet"/>
+      <w:lvlText w:val=""/>
+      <w:lvlJc w:val="left"/>
+      <w:pPr>
+        <w:ind w:left="5040" w:hanging="360"/>
+      </w:pPr>
+      <w:rPr>
+        <w:rFonts w:ascii="Symbol" w:hAnsi="Symbol" w:hint="default"/>
+      </w:rPr>
+    </w:lvl>
+    <w:lvl w:ilvl="7" w:tplc="240A0003" w:tentative="1">
+      <w:start w:val="1"/>
+      <w:numFmt w:val="bullet"/>
+      <w:lvlText w:val="o"/>
+      <w:lvlJc w:val="left"/>
+      <w:pPr>
+        <w:ind w:left="5760" w:hanging="360"/>
+      </w:pPr>
+      <w:rPr>
+        <w:rFonts w:ascii="Courier New" w:hAnsi="Courier New" w:cs="Courier New" w:hint="default"/>
+      </w:rPr>
+    </w:lvl>
+    <w:lvl w:ilvl="8" w:tplc="240A0005" w:tentative="1">
+      <w:start w:val="1"/>
+      <w:numFmt w:val="bullet"/>
+      <w:lvlText w:val=""/>
+      <w:lvlJc w:val="left"/>
+      <w:pPr>
+        <w:ind w:left="6480" w:hanging="360"/>
+      </w:pPr>
+      <w:rPr>
+        <w:rFonts w:ascii="Wingdings" w:hAnsi="Wingdings" w:hint="default"/>
+      </w:rPr>
+    </w:lvl>
+  </w:abstractNum>
+  <w:abstractNum w:abstractNumId="23" w15:restartNumberingAfterBreak="0">
     <w:nsid w:val="72307A3A"/>
     <w:multiLevelType w:val="hybridMultilevel"/>
     <w:tmpl w:val="A5043544"/>
@@ -2884,7 +3540,7 @@
       </w:rPr>
     </w:lvl>
   </w:abstractNum>
-  <w:abstractNum w:abstractNumId="18" w15:restartNumberingAfterBreak="0">
+  <w:abstractNum w:abstractNumId="24" w15:restartNumberingAfterBreak="0">
     <w:nsid w:val="72916905"/>
     <w:multiLevelType w:val="hybridMultilevel"/>
     <w:tmpl w:val="75524B6A"/>
@@ -2997,7 +3653,120 @@
       </w:rPr>
     </w:lvl>
   </w:abstractNum>
-  <w:abstractNum w:abstractNumId="19" w15:restartNumberingAfterBreak="0">
+  <w:abstractNum w:abstractNumId="25" w15:restartNumberingAfterBreak="0">
+    <w:nsid w:val="73D32B10"/>
+    <w:multiLevelType w:val="hybridMultilevel"/>
+    <w:tmpl w:val="79785FF2"/>
+    <w:lvl w:ilvl="0" w:tplc="240A0001">
+      <w:start w:val="1"/>
+      <w:numFmt w:val="bullet"/>
+      <w:lvlText w:val=""/>
+      <w:lvlJc w:val="left"/>
+      <w:pPr>
+        <w:ind w:left="720" w:hanging="360"/>
+      </w:pPr>
+      <w:rPr>
+        <w:rFonts w:ascii="Symbol" w:hAnsi="Symbol" w:hint="default"/>
+      </w:rPr>
+    </w:lvl>
+    <w:lvl w:ilvl="1" w:tplc="240A0003" w:tentative="1">
+      <w:start w:val="1"/>
+      <w:numFmt w:val="bullet"/>
+      <w:lvlText w:val="o"/>
+      <w:lvlJc w:val="left"/>
+      <w:pPr>
+        <w:ind w:left="1440" w:hanging="360"/>
+      </w:pPr>
+      <w:rPr>
+        <w:rFonts w:ascii="Courier New" w:hAnsi="Courier New" w:cs="Courier New" w:hint="default"/>
+      </w:rPr>
+    </w:lvl>
+    <w:lvl w:ilvl="2" w:tplc="240A0005" w:tentative="1">
+      <w:start w:val="1"/>
+      <w:numFmt w:val="bullet"/>
+      <w:lvlText w:val=""/>
+      <w:lvlJc w:val="left"/>
+      <w:pPr>
+        <w:ind w:left="2160" w:hanging="360"/>
+      </w:pPr>
+      <w:rPr>
+        <w:rFonts w:ascii="Wingdings" w:hAnsi="Wingdings" w:hint="default"/>
+      </w:rPr>
+    </w:lvl>
+    <w:lvl w:ilvl="3" w:tplc="240A0001" w:tentative="1">
+      <w:start w:val="1"/>
+      <w:numFmt w:val="bullet"/>
+      <w:lvlText w:val=""/>
+      <w:lvlJc w:val="left"/>
+      <w:pPr>
+        <w:ind w:left="2880" w:hanging="360"/>
+      </w:pPr>
+      <w:rPr>
+        <w:rFonts w:ascii="Symbol" w:hAnsi="Symbol" w:hint="default"/>
+      </w:rPr>
+    </w:lvl>
+    <w:lvl w:ilvl="4" w:tplc="240A0003" w:tentative="1">
+      <w:start w:val="1"/>
+      <w:numFmt w:val="bullet"/>
+      <w:lvlText w:val="o"/>
+      <w:lvlJc w:val="left"/>
+      <w:pPr>
+        <w:ind w:left="3600" w:hanging="360"/>
+      </w:pPr>
+      <w:rPr>
+        <w:rFonts w:ascii="Courier New" w:hAnsi="Courier New" w:cs="Courier New" w:hint="default"/>
+      </w:rPr>
+    </w:lvl>
+    <w:lvl w:ilvl="5" w:tplc="240A0005" w:tentative="1">
+      <w:start w:val="1"/>
+      <w:numFmt w:val="bullet"/>
+      <w:lvlText w:val=""/>
+      <w:lvlJc w:val="left"/>
+      <w:pPr>
+        <w:ind w:left="4320" w:hanging="360"/>
+      </w:pPr>
+      <w:rPr>
+        <w:rFonts w:ascii="Wingdings" w:hAnsi="Wingdings" w:hint="default"/>
+      </w:rPr>
+    </w:lvl>
+    <w:lvl w:ilvl="6" w:tplc="240A0001" w:tentative="1">
+      <w:start w:val="1"/>
+      <w:numFmt w:val="bullet"/>
+      <w:lvlText w:val=""/>
+      <w:lvlJc w:val="left"/>
+      <w:pPr>
+        <w:ind w:left="5040" w:hanging="360"/>
+      </w:pPr>
+      <w:rPr>
+        <w:rFonts w:ascii="Symbol" w:hAnsi="Symbol" w:hint="default"/>
+      </w:rPr>
+    </w:lvl>
+    <w:lvl w:ilvl="7" w:tplc="240A0003" w:tentative="1">
+      <w:start w:val="1"/>
+      <w:numFmt w:val="bullet"/>
+      <w:lvlText w:val="o"/>
+      <w:lvlJc w:val="left"/>
+      <w:pPr>
+        <w:ind w:left="5760" w:hanging="360"/>
+      </w:pPr>
+      <w:rPr>
+        <w:rFonts w:ascii="Courier New" w:hAnsi="Courier New" w:cs="Courier New" w:hint="default"/>
+      </w:rPr>
+    </w:lvl>
+    <w:lvl w:ilvl="8" w:tplc="240A0005" w:tentative="1">
+      <w:start w:val="1"/>
+      <w:numFmt w:val="bullet"/>
+      <w:lvlText w:val=""/>
+      <w:lvlJc w:val="left"/>
+      <w:pPr>
+        <w:ind w:left="6480" w:hanging="360"/>
+      </w:pPr>
+      <w:rPr>
+        <w:rFonts w:ascii="Wingdings" w:hAnsi="Wingdings" w:hint="default"/>
+      </w:rPr>
+    </w:lvl>
+  </w:abstractNum>
+  <w:abstractNum w:abstractNumId="26" w15:restartNumberingAfterBreak="0">
     <w:nsid w:val="762B2EB4"/>
     <w:multiLevelType w:val="hybridMultilevel"/>
     <w:tmpl w:val="C3CE7210"/>
@@ -3110,7 +3879,7 @@
       </w:rPr>
     </w:lvl>
   </w:abstractNum>
-  <w:abstractNum w:abstractNumId="20" w15:restartNumberingAfterBreak="0">
+  <w:abstractNum w:abstractNumId="27" w15:restartNumberingAfterBreak="0">
     <w:nsid w:val="788143AA"/>
     <w:multiLevelType w:val="hybridMultilevel"/>
     <w:tmpl w:val="35906596"/>
@@ -3223,7 +3992,7 @@
       </w:rPr>
     </w:lvl>
   </w:abstractNum>
-  <w:abstractNum w:abstractNumId="21" w15:restartNumberingAfterBreak="0">
+  <w:abstractNum w:abstractNumId="28" w15:restartNumberingAfterBreak="0">
     <w:nsid w:val="79C6749E"/>
     <w:multiLevelType w:val="hybridMultilevel"/>
     <w:tmpl w:val="264A27BA"/>
@@ -3336,7 +4105,7 @@
       </w:rPr>
     </w:lvl>
   </w:abstractNum>
-  <w:abstractNum w:abstractNumId="22" w15:restartNumberingAfterBreak="0">
+  <w:abstractNum w:abstractNumId="29" w15:restartNumberingAfterBreak="0">
     <w:nsid w:val="7F773F2B"/>
     <w:multiLevelType w:val="hybridMultilevel"/>
     <w:tmpl w:val="07103CF8"/>
@@ -3449,7 +4218,7 @@
       </w:rPr>
     </w:lvl>
   </w:abstractNum>
-  <w:abstractNum w:abstractNumId="23" w15:restartNumberingAfterBreak="0">
+  <w:abstractNum w:abstractNumId="30" w15:restartNumberingAfterBreak="0">
     <w:nsid w:val="7F844F18"/>
     <w:multiLevelType w:val="hybridMultilevel"/>
     <w:tmpl w:val="041E5BC2"/>
@@ -3563,76 +4332,97 @@
     </w:lvl>
   </w:abstractNum>
   <w:num w:numId="1" w16cid:durableId="3745656">
-    <w:abstractNumId w:val="12"/>
+    <w:abstractNumId w:val="15"/>
   </w:num>
   <w:num w:numId="2" w16cid:durableId="764425392">
-    <w:abstractNumId w:val="23"/>
+    <w:abstractNumId w:val="30"/>
   </w:num>
   <w:num w:numId="3" w16cid:durableId="1128358319">
-    <w:abstractNumId w:val="7"/>
+    <w:abstractNumId w:val="9"/>
   </w:num>
   <w:num w:numId="4" w16cid:durableId="1761560513">
     <w:abstractNumId w:val="0"/>
   </w:num>
   <w:num w:numId="5" w16cid:durableId="698550417">
+    <w:abstractNumId w:val="18"/>
+  </w:num>
+  <w:num w:numId="6" w16cid:durableId="1857846613">
+    <w:abstractNumId w:val="24"/>
+  </w:num>
+  <w:num w:numId="7" w16cid:durableId="538011747">
+    <w:abstractNumId w:val="20"/>
+  </w:num>
+  <w:num w:numId="8" w16cid:durableId="66538811">
+    <w:abstractNumId w:val="5"/>
+  </w:num>
+  <w:num w:numId="9" w16cid:durableId="1822623034">
+    <w:abstractNumId w:val="10"/>
+  </w:num>
+  <w:num w:numId="10" w16cid:durableId="1463302140">
+    <w:abstractNumId w:val="27"/>
+  </w:num>
+  <w:num w:numId="11" w16cid:durableId="1951815368">
+    <w:abstractNumId w:val="26"/>
+  </w:num>
+  <w:num w:numId="12" w16cid:durableId="997463486">
+    <w:abstractNumId w:val="19"/>
+  </w:num>
+  <w:num w:numId="13" w16cid:durableId="1968047456">
+    <w:abstractNumId w:val="21"/>
+  </w:num>
+  <w:num w:numId="14" w16cid:durableId="1004093141">
+    <w:abstractNumId w:val="12"/>
+  </w:num>
+  <w:num w:numId="15" w16cid:durableId="560483206">
+    <w:abstractNumId w:val="4"/>
+  </w:num>
+  <w:num w:numId="16" w16cid:durableId="62992976">
+    <w:abstractNumId w:val="23"/>
+  </w:num>
+  <w:num w:numId="17" w16cid:durableId="672336382">
+    <w:abstractNumId w:val="3"/>
+  </w:num>
+  <w:num w:numId="18" w16cid:durableId="277639088">
+    <w:abstractNumId w:val="28"/>
+  </w:num>
+  <w:num w:numId="19" w16cid:durableId="1985237467">
+    <w:abstractNumId w:val="29"/>
+  </w:num>
+  <w:num w:numId="20" w16cid:durableId="406533187">
+    <w:abstractNumId w:val="6"/>
+  </w:num>
+  <w:num w:numId="21" w16cid:durableId="764348520">
+    <w:abstractNumId w:val="11"/>
+  </w:num>
+  <w:num w:numId="22" w16cid:durableId="1472551379">
+    <w:abstractNumId w:val="14"/>
+  </w:num>
+  <w:num w:numId="23" w16cid:durableId="815343968">
+    <w:abstractNumId w:val="2"/>
+  </w:num>
+  <w:num w:numId="24" w16cid:durableId="1884633219">
+    <w:abstractNumId w:val="8"/>
+  </w:num>
+  <w:num w:numId="25" w16cid:durableId="1726946426">
+    <w:abstractNumId w:val="7"/>
+  </w:num>
+  <w:num w:numId="26" w16cid:durableId="458497057">
     <w:abstractNumId w:val="13"/>
   </w:num>
-  <w:num w:numId="6" w16cid:durableId="1857846613">
-    <w:abstractNumId w:val="18"/>
+  <w:num w:numId="27" w16cid:durableId="1846943478">
+    <w:abstractNumId w:val="25"/>
   </w:num>
-  <w:num w:numId="7" w16cid:durableId="538011747">
-    <w:abstractNumId w:val="15"/>
+  <w:num w:numId="28" w16cid:durableId="2024553665">
+    <w:abstractNumId w:val="22"/>
   </w:num>
-  <w:num w:numId="8" w16cid:durableId="66538811">
-    <w:abstractNumId w:val="4"/>
+  <w:num w:numId="29" w16cid:durableId="512184151">
+    <w:abstractNumId w:val="1"/>
   </w:num>
-  <w:num w:numId="9" w16cid:durableId="1822623034">
-    <w:abstractNumId w:val="8"/>
-  </w:num>
-  <w:num w:numId="10" w16cid:durableId="1463302140">
-    <w:abstractNumId w:val="20"/>
-  </w:num>
-  <w:num w:numId="11" w16cid:durableId="1951815368">
-    <w:abstractNumId w:val="19"/>
-  </w:num>
-  <w:num w:numId="12" w16cid:durableId="997463486">
-    <w:abstractNumId w:val="14"/>
-  </w:num>
-  <w:num w:numId="13" w16cid:durableId="1968047456">
+  <w:num w:numId="30" w16cid:durableId="966161934">
     <w:abstractNumId w:val="16"/>
   </w:num>
-  <w:num w:numId="14" w16cid:durableId="1004093141">
-    <w:abstractNumId w:val="10"/>
-  </w:num>
-  <w:num w:numId="15" w16cid:durableId="560483206">
-    <w:abstractNumId w:val="3"/>
-  </w:num>
-  <w:num w:numId="16" w16cid:durableId="62992976">
+  <w:num w:numId="31" w16cid:durableId="408891670">
     <w:abstractNumId w:val="17"/>
-  </w:num>
-  <w:num w:numId="17" w16cid:durableId="672336382">
-    <w:abstractNumId w:val="2"/>
-  </w:num>
-  <w:num w:numId="18" w16cid:durableId="277639088">
-    <w:abstractNumId w:val="21"/>
-  </w:num>
-  <w:num w:numId="19" w16cid:durableId="1985237467">
-    <w:abstractNumId w:val="22"/>
-  </w:num>
-  <w:num w:numId="20" w16cid:durableId="406533187">
-    <w:abstractNumId w:val="5"/>
-  </w:num>
-  <w:num w:numId="21" w16cid:durableId="764348520">
-    <w:abstractNumId w:val="9"/>
-  </w:num>
-  <w:num w:numId="22" w16cid:durableId="1472551379">
-    <w:abstractNumId w:val="11"/>
-  </w:num>
-  <w:num w:numId="23" w16cid:durableId="815343968">
-    <w:abstractNumId w:val="1"/>
-  </w:num>
-  <w:num w:numId="24" w16cid:durableId="1884633219">
-    <w:abstractNumId w:val="6"/>
   </w:num>
 </w:numbering>
 </file>

</xml_diff>